<commit_message>
added clarification as to the use of security requirements
</commit_message>
<xml_diff>
--- a/source/reference_documents/secondary_documents/supplier processes/Cybersecurity Interface Agreement/Cybersecurity Interface Agreement.docx
+++ b/source/reference_documents/secondary_documents/supplier processes/Cybersecurity Interface Agreement/Cybersecurity Interface Agreement.docx
@@ -31,7 +31,7 @@
         <w:t xml:space="preserve">Version </w:t>
       </w:r>
       <w:r>
-        <w:t>2</w:t>
+        <w:t>3</w:t>
       </w:r>
     </w:p>
     <w:p>
@@ -51,7 +51,7 @@
         <w:rPr>
           <w:noProof/>
         </w:rPr>
-        <w:t>1/5/22 8:37 AM</w:t>
+        <w:t>1/10/22 11:19 AM</w:t>
       </w:r>
       <w:r>
         <w:fldChar w:fldCharType="end"/>
@@ -829,6 +829,26 @@
         <w:t xml:space="preserve">general security requirements </w:t>
       </w:r>
       <w:r>
+        <w:t>(</w:t>
+      </w:r>
+      <w:r>
+        <w:rPr>
+          <w:i/>
+          <w:iCs/>
+        </w:rPr>
+        <w:t>see note below</w:t>
+      </w:r>
+      <w:r>
+        <w:t>)</w:t>
+      </w:r>
+      <w:r>
+        <w:rPr>
+          <w:b/>
+          <w:bCs/>
+        </w:rPr>
+        <w:t xml:space="preserve"> </w:t>
+      </w:r>
+      <w:r>
         <w:t>for the element being supplied by the vendor</w:t>
       </w:r>
       <w:r>
@@ -1014,14 +1034,29 @@
       </w:r>
       <w:r>
         <w:tab/>
-        <w:t xml:space="preserve">An additional document, </w:t>
-      </w:r>
-      <w:r>
-        <w:rPr>
-          <w:b/>
-          <w:bCs/>
-        </w:rPr>
-        <w:t xml:space="preserve">Understanding Cybersecurity Interface Agreements </w:t>
+      </w:r>
+      <w:r>
+        <w:t xml:space="preserve">The </w:t>
+      </w:r>
+      <w:r>
+        <w:rPr>
+          <w:b/>
+          <w:bCs/>
+        </w:rPr>
+        <w:t>general security requirements</w:t>
+      </w:r>
+      <w:r>
+        <w:t xml:space="preserve"> referred to represent a subset created from the </w:t>
+      </w:r>
+      <w:r>
+        <w:rPr>
+          <w:b/>
+          <w:bCs/>
+        </w:rPr>
+        <w:t>global security catalog</w:t>
+      </w:r>
+      <w:r>
+        <w:t xml:space="preserve"> </w:t>
       </w:r>
       <w:r>
         <w:rPr>
@@ -1030,7 +1065,16 @@
           <w:color w:val="0070C0"/>
           <w:vertAlign w:val="superscript"/>
         </w:rPr>
-        <w:t>[</w:t>
+        <w:t>[14]</w:t>
+      </w:r>
+      <w:r>
+        <w:t xml:space="preserve"> based on the general characteristics of the element under consideration</w:t>
+      </w:r>
+      <w:r>
+        <w:t>.</w:t>
+      </w:r>
+      <w:r>
+        <w:t xml:space="preserve"> Tailoring </w:t>
       </w:r>
       <w:r>
         <w:rPr>
@@ -1039,7 +1083,46 @@
           <w:color w:val="0070C0"/>
           <w:vertAlign w:val="superscript"/>
         </w:rPr>
-        <w:t>10</w:t>
+        <w:t>[15]</w:t>
+      </w:r>
+      <w:r>
+        <w:t xml:space="preserve"> of these requirements will be done after the </w:t>
+      </w:r>
+      <w:r>
+        <w:rPr>
+          <w:b/>
+          <w:bCs/>
+        </w:rPr>
+        <w:t>cybersecurity interface agreement</w:t>
+      </w:r>
+      <w:r>
+        <w:t xml:space="preserve"> is in place and work has begun.</w:t>
+      </w:r>
+    </w:p>
+    <w:p>
+      <w:pPr>
+        <w:spacing w:after="240"/>
+        <w:ind w:left="720" w:hanging="720"/>
+        <w:jc w:val="both"/>
+      </w:pPr>
+      <w:r>
+        <w:rPr>
+          <w:b/>
+          <w:bCs/>
+          <w:color w:val="0070C0"/>
+        </w:rPr>
+        <w:t>Note:</w:t>
+      </w:r>
+      <w:r>
+        <w:tab/>
+        <w:t xml:space="preserve">An additional document, </w:t>
+      </w:r>
+      <w:r>
+        <w:rPr>
+          <w:b/>
+          <w:bCs/>
+        </w:rPr>
+        <w:t xml:space="preserve">Understanding Cybersecurity Interface Agreements </w:t>
       </w:r>
       <w:r>
         <w:rPr>
@@ -1048,11 +1131,36 @@
           <w:color w:val="0070C0"/>
           <w:vertAlign w:val="superscript"/>
         </w:rPr>
+        <w:t>[</w:t>
+      </w:r>
+      <w:r>
+        <w:rPr>
+          <w:b/>
+          <w:bCs/>
+          <w:color w:val="0070C0"/>
+          <w:vertAlign w:val="superscript"/>
+        </w:rPr>
+        <w:t>10</w:t>
+      </w:r>
+      <w:r>
+        <w:rPr>
+          <w:b/>
+          <w:bCs/>
+          <w:color w:val="0070C0"/>
+          <w:vertAlign w:val="superscript"/>
+        </w:rPr>
         <w:t>]</w:t>
       </w:r>
       <w:r>
         <w:t>, is provided detailing the use of the interface agreement template.</w:t>
       </w:r>
+    </w:p>
+    <w:p>
+      <w:pPr>
+        <w:spacing w:after="240"/>
+        <w:ind w:left="720" w:hanging="720"/>
+        <w:jc w:val="both"/>
+      </w:pPr>
     </w:p>
     <w:p>
       <w:pPr>
@@ -2548,6 +2656,40 @@
           <w:bCs/>
         </w:rPr>
         <w:t>AVCDL vendor CMM template.xlsx (AVCDL template document)</w:t>
+      </w:r>
+    </w:p>
+    <w:p>
+      <w:pPr>
+        <w:pStyle w:val="ListParagraph"/>
+        <w:numPr>
+          <w:ilvl w:val="0"/>
+          <w:numId w:val="17"/>
+        </w:numPr>
+        <w:ind w:left="450" w:hanging="450"/>
+      </w:pPr>
+      <w:r>
+        <w:rPr>
+          <w:b/>
+          <w:bCs/>
+        </w:rPr>
+        <w:t>Global Security Requirements (AVCDL secondary document)</w:t>
+      </w:r>
+    </w:p>
+    <w:p>
+      <w:pPr>
+        <w:pStyle w:val="ListParagraph"/>
+        <w:numPr>
+          <w:ilvl w:val="0"/>
+          <w:numId w:val="17"/>
+        </w:numPr>
+        <w:ind w:left="450" w:hanging="450"/>
+      </w:pPr>
+      <w:r>
+        <w:rPr>
+          <w:b/>
+          <w:bCs/>
+        </w:rPr>
+        <w:t>Product-level Security Requirements (AVCDL secondary document)</w:t>
       </w:r>
       <w:r>
         <w:br/>

</xml_diff>